<commit_message>
Sprawozdanie z lab 6
</commit_message>
<xml_diff>
--- a/laby/lab-4/Sprawozdanie GPS.docx
+++ b/laby/lab-4/Sprawozdanie GPS.docx
@@ -1898,7 +1898,15 @@
         </w:numPr>
       </w:pPr>
       <w:r>
-        <w:t>GPS (Global Positioning System) – pionierski, amerykański system nawigacji satelitarnej, obejmujący swoim działaniem cały glob</w:t>
+        <w:t xml:space="preserve">GPS (Global </w:t>
+      </w:r>
+      <w:proofErr w:type="spellStart"/>
+      <w:r>
+        <w:t>Positioning</w:t>
+      </w:r>
+      <w:proofErr w:type="spellEnd"/>
+      <w:r>
+        <w:t xml:space="preserve"> System) – pionierski, amerykański system nawigacji satelitarnej, obejmujący swoim działaniem cały glob</w:t>
       </w:r>
     </w:p>
     <w:p>
@@ -1927,8 +1935,13 @@
           <w:numId w:val="3"/>
         </w:numPr>
       </w:pPr>
-      <w:r>
-        <w:t>Galilleo – europejski</w:t>
+      <w:proofErr w:type="spellStart"/>
+      <w:r>
+        <w:t>Galilleo</w:t>
+      </w:r>
+      <w:proofErr w:type="spellEnd"/>
+      <w:r>
+        <w:t xml:space="preserve"> – europejski</w:t>
       </w:r>
       <w:r>
         <w:t>, globalny</w:t>
@@ -1945,8 +1958,13 @@
           <w:numId w:val="3"/>
         </w:numPr>
       </w:pPr>
-      <w:r>
-        <w:t>BeiDou – chiński system nawigacyjny, działający głównie w Azji</w:t>
+      <w:proofErr w:type="spellStart"/>
+      <w:r>
+        <w:t>BeiDou</w:t>
+      </w:r>
+      <w:proofErr w:type="spellEnd"/>
+      <w:r>
+        <w:t xml:space="preserve"> – chiński system nawigacyjny, działający głównie w Azji</w:t>
       </w:r>
     </w:p>
     <w:p>
@@ -1969,8 +1987,13 @@
           <w:numId w:val="3"/>
         </w:numPr>
       </w:pPr>
-      <w:r>
-        <w:t>NaviIC – indyjski system nawigacyjny, który działa głównie w Indiach</w:t>
+      <w:proofErr w:type="spellStart"/>
+      <w:r>
+        <w:t>NaviIC</w:t>
+      </w:r>
+      <w:proofErr w:type="spellEnd"/>
+      <w:r>
+        <w:t xml:space="preserve"> – indyjski system nawigacyjny, który działa głównie w Indiach</w:t>
       </w:r>
     </w:p>
     <w:p>
@@ -2142,6 +2165,9 @@
         <w:jc w:val="center"/>
       </w:pPr>
       <w:r>
+        <w:rPr>
+          <w:noProof/>
+        </w:rPr>
         <w:lastRenderedPageBreak/>
         <w:drawing>
           <wp:inline distT="0" distB="0" distL="0" distR="0" wp14:anchorId="2CBD8C9A" wp14:editId="7EC7BE64">
@@ -2188,24 +2214,14 @@
       <w:r>
         <w:t xml:space="preserve">Rysunek </w:t>
       </w:r>
-      <w:r>
-        <w:fldChar w:fldCharType="begin"/>
-      </w:r>
-      <w:r>
-        <w:instrText xml:space="preserve"> SEQ Rysunek \* ARABIC </w:instrText>
-      </w:r>
-      <w:r>
-        <w:fldChar w:fldCharType="separate"/>
-      </w:r>
-      <w:r>
-        <w:rPr>
-          <w:noProof/>
-        </w:rPr>
-        <w:t>1</w:t>
-      </w:r>
-      <w:r>
-        <w:fldChar w:fldCharType="end"/>
-      </w:r>
+      <w:fldSimple w:instr=" SEQ Rysunek \* ARABIC ">
+        <w:r>
+          <w:rPr>
+            <w:noProof/>
+          </w:rPr>
+          <w:t>1</w:t>
+        </w:r>
+      </w:fldSimple>
       <w:r>
         <w:t>: Przykład zdania RMC</w:t>
       </w:r>
@@ -2243,6 +2259,9 @@
         <w:jc w:val="center"/>
       </w:pPr>
       <w:r>
+        <w:rPr>
+          <w:noProof/>
+        </w:rPr>
         <w:drawing>
           <wp:inline distT="0" distB="0" distL="0" distR="0" wp14:anchorId="3D331C28" wp14:editId="6CCC0C16">
             <wp:extent cx="4048125" cy="3083165"/>
@@ -2288,24 +2307,14 @@
       <w:r>
         <w:t xml:space="preserve">Rysunek </w:t>
       </w:r>
-      <w:r>
-        <w:fldChar w:fldCharType="begin"/>
-      </w:r>
-      <w:r>
-        <w:instrText xml:space="preserve"> SEQ Rysunek \* ARABIC </w:instrText>
-      </w:r>
-      <w:r>
-        <w:fldChar w:fldCharType="separate"/>
-      </w:r>
-      <w:r>
-        <w:rPr>
-          <w:noProof/>
-        </w:rPr>
-        <w:t>2</w:t>
-      </w:r>
-      <w:r>
-        <w:fldChar w:fldCharType="end"/>
-      </w:r>
+      <w:fldSimple w:instr=" SEQ Rysunek \* ARABIC ">
+        <w:r>
+          <w:rPr>
+            <w:noProof/>
+          </w:rPr>
+          <w:t>2</w:t>
+        </w:r>
+      </w:fldSimple>
       <w:r>
         <w:t>: Przykład zdania GGA</w:t>
       </w:r>
@@ -2331,6 +2340,9 @@
         <w:jc w:val="center"/>
       </w:pPr>
       <w:r>
+        <w:rPr>
+          <w:noProof/>
+        </w:rPr>
         <w:lastRenderedPageBreak/>
         <w:drawing>
           <wp:inline distT="0" distB="0" distL="0" distR="0" wp14:anchorId="2822D1D7" wp14:editId="5AD8DB94">
@@ -2377,24 +2389,14 @@
       <w:r>
         <w:t xml:space="preserve">Rysunek </w:t>
       </w:r>
-      <w:r>
-        <w:fldChar w:fldCharType="begin"/>
-      </w:r>
-      <w:r>
-        <w:instrText xml:space="preserve"> SEQ Rysunek \* ARABIC </w:instrText>
-      </w:r>
-      <w:r>
-        <w:fldChar w:fldCharType="separate"/>
-      </w:r>
-      <w:r>
-        <w:rPr>
-          <w:noProof/>
-        </w:rPr>
-        <w:t>3</w:t>
-      </w:r>
-      <w:r>
-        <w:fldChar w:fldCharType="end"/>
-      </w:r>
+      <w:fldSimple w:instr=" SEQ Rysunek \* ARABIC ">
+        <w:r>
+          <w:rPr>
+            <w:noProof/>
+          </w:rPr>
+          <w:t>3</w:t>
+        </w:r>
+      </w:fldSimple>
       <w:r>
         <w:t>: Przykład zdania GGL</w:t>
       </w:r>
@@ -2423,6 +2425,9 @@
         <w:jc w:val="center"/>
       </w:pPr>
       <w:r>
+        <w:rPr>
+          <w:noProof/>
+        </w:rPr>
         <w:drawing>
           <wp:inline distT="0" distB="0" distL="0" distR="0" wp14:anchorId="0095C37F" wp14:editId="5938FB03">
             <wp:extent cx="4029894" cy="2200275"/>
@@ -2502,10 +2507,87 @@
     </w:p>
     <w:p>
       <w:pPr>
+        <w:ind w:firstLine="576"/>
+      </w:pPr>
+      <w:r>
+        <w:t xml:space="preserve">W pierwszej części laboratorium zapoznano się z zestawem dostępnych kart SIM. Były to karty telefoniczne należące do operatorów: </w:t>
+      </w:r>
+      <w:r>
+        <w:rPr>
+          <w:i/>
+          <w:iCs/>
+        </w:rPr>
+        <w:t xml:space="preserve">Plus </w:t>
+      </w:r>
+      <w:r>
+        <w:t xml:space="preserve">oraz </w:t>
+      </w:r>
+      <w:r>
+        <w:rPr>
+          <w:i/>
+          <w:iCs/>
+        </w:rPr>
+        <w:t>T-Mobile</w:t>
+      </w:r>
+      <w:r>
+        <w:t xml:space="preserve">. </w:t>
+      </w:r>
+      <w:r>
+        <w:t xml:space="preserve">W tym celu każdą z nich włożono do podłączonego do komputera </w:t>
+      </w:r>
+      <w:proofErr w:type="spellStart"/>
+      <w:r>
+        <w:t>interfesju</w:t>
+      </w:r>
+      <w:proofErr w:type="spellEnd"/>
+      <w:r>
+        <w:t xml:space="preserve"> </w:t>
+      </w:r>
+      <w:r>
+        <w:rPr>
+          <w:i/>
+          <w:iCs/>
+        </w:rPr>
+        <w:t xml:space="preserve">OMNIKEY </w:t>
+      </w:r>
+      <w:proofErr w:type="spellStart"/>
+      <w:r>
+        <w:rPr>
+          <w:i/>
+          <w:iCs/>
+        </w:rPr>
+        <w:t>CardMan</w:t>
+      </w:r>
+      <w:proofErr w:type="spellEnd"/>
+      <w:r>
+        <w:t xml:space="preserve"> oraz </w:t>
+      </w:r>
+      <w:r>
+        <w:t xml:space="preserve">spróbowano odczytać ich zawartość przy pomocy programu </w:t>
+      </w:r>
+      <w:proofErr w:type="spellStart"/>
+      <w:r>
+        <w:rPr>
+          <w:i/>
+          <w:iCs/>
+        </w:rPr>
+        <w:t>SIMCardManager</w:t>
+      </w:r>
+      <w:proofErr w:type="spellEnd"/>
+      <w:r>
+        <w:t>.</w:t>
+      </w:r>
+      <w:r>
+        <w:t xml:space="preserve"> </w:t>
+      </w:r>
+    </w:p>
+    <w:p>
+      <w:pPr>
         <w:pStyle w:val="Nagwek3"/>
       </w:pPr>
       <w:bookmarkStart w:id="7" w:name="_Toc154484149"/>
       <w:r>
+        <w:lastRenderedPageBreak/>
         <w:t>Połączenie z odbiornikiem</w:t>
       </w:r>
       <w:bookmarkEnd w:id="7"/>
@@ -2576,7 +2658,15 @@
       </w:pPr>
       <w:bookmarkStart w:id="14" w:name="_Toc154484156"/>
       <w:r>
-        <w:t>Odczytanie liczby satelit użytych w ustalaniu pozycji</w:t>
+        <w:t xml:space="preserve">Odczytanie liczby </w:t>
+      </w:r>
+      <w:proofErr w:type="spellStart"/>
+      <w:r>
+        <w:t>satelit</w:t>
+      </w:r>
+      <w:proofErr w:type="spellEnd"/>
+      <w:r>
+        <w:t xml:space="preserve"> użytych w ustalaniu pozycji</w:t>
       </w:r>
       <w:bookmarkEnd w:id="14"/>
     </w:p>
@@ -2586,9 +2676,14 @@
       </w:pPr>
       <w:bookmarkStart w:id="15" w:name="_Toc154484157"/>
       <w:r>
-        <w:t>Wskazanie pozycji na Google Maps</w:t>
+        <w:t xml:space="preserve">Wskazanie pozycji na Google </w:t>
+      </w:r>
+      <w:proofErr w:type="spellStart"/>
+      <w:r>
+        <w:t>Maps</w:t>
       </w:r>
       <w:bookmarkEnd w:id="15"/>
+      <w:proofErr w:type="spellEnd"/>
     </w:p>
     <w:p>
       <w:pPr>

</xml_diff>